<commit_message>
Update: Konacna verzija dokumenta
</commit_message>
<xml_diff>
--- a/Architecture/Battle of Mages - Arhitektura sistema.docx
+++ b/Architecture/Battle of Mages - Arhitektura sistema.docx
@@ -1,6 +1,6 @@
 
 <file path=word/document.xml><?xml version="1.0" encoding="utf-8"?>
-<w:document xmlns:wpc="http://schemas.microsoft.com/office/word/2010/wordprocessingCanvas" xmlns:cx="http://schemas.microsoft.com/office/drawing/2014/chartex" xmlns:cx1="http://schemas.microsoft.com/office/drawing/2015/9/8/chartex" xmlns:cx2="http://schemas.microsoft.com/office/drawing/2015/10/21/chartex" xmlns:cx3="http://schemas.microsoft.com/office/drawing/2016/5/9/chartex" xmlns:cx4="http://schemas.microsoft.com/office/drawing/2016/5/10/chartex" xmlns:cx5="http://schemas.microsoft.com/office/drawing/2016/5/11/chartex" xmlns:cx6="http://schemas.microsoft.com/office/drawing/2016/5/12/chartex" xmlns:cx7="http://schemas.microsoft.com/office/drawing/2016/5/13/chartex" xmlns:cx8="http://schemas.microsoft.com/office/drawing/2016/5/14/chartex" xmlns:mc="http://schemas.openxmlformats.org/markup-compatibility/2006" xmlns:aink="http://schemas.microsoft.com/office/drawing/2016/ink" xmlns:am3d="http://schemas.microsoft.com/office/drawing/2017/model3d" xmlns:o="urn:schemas-microsoft-com:office:office" xmlns:r="http://schemas.openxmlformats.org/officeDocument/2006/relationships" xmlns:m="http://schemas.openxmlformats.org/officeDocument/2006/math" xmlns:v="urn:schemas-microsoft-com:vml" xmlns:wp14="http://schemas.microsoft.com/office/word/2010/wordprocessingDrawing" xmlns:wp="http://schemas.openxmlformats.org/drawingml/2006/wordprocessingDrawing" xmlns:w10="urn:schemas-microsoft-com:office:word" xmlns:w="http://schemas.openxmlformats.org/wordprocessingml/2006/main" xmlns:w14="http://schemas.microsoft.com/office/word/2010/wordml" xmlns:w15="http://schemas.microsoft.com/office/word/2012/wordml" xmlns:w16cex="http://schemas.microsoft.com/office/word/2018/wordml/cex" xmlns:w16cid="http://schemas.microsoft.com/office/word/2016/wordml/cid" xmlns:w16="http://schemas.microsoft.com/office/word/2018/wordml" xmlns:w16sdtdh="http://schemas.microsoft.com/office/word/2020/wordml/sdtdatahash" xmlns:w16se="http://schemas.microsoft.com/office/word/2015/wordml/symex" xmlns:wpg="http://schemas.microsoft.com/office/word/2010/wordprocessingGroup" xmlns:wpi="http://schemas.microsoft.com/office/word/2010/wordprocessingInk" xmlns:wne="http://schemas.microsoft.com/office/word/2006/wordml" xmlns:wps="http://schemas.microsoft.com/office/word/2010/wordprocessingShape" mc:Ignorable="w14 w15 w16se w16cid w16 w16cex w16sdtdh wp14">
+<w:document xmlns:wpc="http://schemas.microsoft.com/office/word/2010/wordprocessingCanvas" xmlns:cx="http://schemas.microsoft.com/office/drawing/2014/chartex" xmlns:cx1="http://schemas.microsoft.com/office/drawing/2015/9/8/chartex" xmlns:cx2="http://schemas.microsoft.com/office/drawing/2015/10/21/chartex" xmlns:cx3="http://schemas.microsoft.com/office/drawing/2016/5/9/chartex" xmlns:cx4="http://schemas.microsoft.com/office/drawing/2016/5/10/chartex" xmlns:cx5="http://schemas.microsoft.com/office/drawing/2016/5/11/chartex" xmlns:cx6="http://schemas.microsoft.com/office/drawing/2016/5/12/chartex" xmlns:cx7="http://schemas.microsoft.com/office/drawing/2016/5/13/chartex" xmlns:cx8="http://schemas.microsoft.com/office/drawing/2016/5/14/chartex" xmlns:mc="http://schemas.openxmlformats.org/markup-compatibility/2006" xmlns:aink="http://schemas.microsoft.com/office/drawing/2016/ink" xmlns:am3d="http://schemas.microsoft.com/office/drawing/2017/model3d" xmlns:o="urn:schemas-microsoft-com:office:office" xmlns:r="http://schemas.openxmlformats.org/officeDocument/2006/relationships" xmlns:m="http://schemas.openxmlformats.org/officeDocument/2006/math" xmlns:v="urn:schemas-microsoft-com:vml" xmlns:wp14="http://schemas.microsoft.com/office/word/2010/wordprocessingDrawing" xmlns:wp="http://schemas.openxmlformats.org/drawingml/2006/wordprocessingDrawing" xmlns:w10="urn:schemas-microsoft-com:office:word" xmlns:w="http://schemas.openxmlformats.org/wordprocessingml/2006/main" xmlns:w14="http://schemas.microsoft.com/office/word/2010/wordml" xmlns:w15="http://schemas.microsoft.com/office/word/2012/wordml" xmlns:w16cex="http://schemas.microsoft.com/office/word/2018/wordml/cex" xmlns:w16cid="http://schemas.microsoft.com/office/word/2016/wordml/cid" xmlns:w16="http://schemas.microsoft.com/office/word/2018/wordml" xmlns:w16se="http://schemas.microsoft.com/office/word/2015/wordml/symex" xmlns:wpg="http://schemas.microsoft.com/office/word/2010/wordprocessingGroup" xmlns:wpi="http://schemas.microsoft.com/office/word/2010/wordprocessingInk" xmlns:wne="http://schemas.microsoft.com/office/word/2006/wordml" xmlns:wps="http://schemas.microsoft.com/office/word/2010/wordprocessingShape" mc:Ignorable="w14 w15 w16se w16cid w16 w16cex wp14">
   <w:body>
     <w:p>
       <w:pPr>
@@ -308,13 +308,71 @@
           <w:rFonts w:ascii="Arial" w:hAnsi="Arial" w:cs="Arial"/>
         </w:rPr>
       </w:pPr>
+      <w:proofErr w:type="spellStart"/>
       <w:r>
         <w:rPr>
           <w:rFonts w:ascii="Arial" w:hAnsi="Arial" w:cs="Arial"/>
         </w:rPr>
         <w:lastRenderedPageBreak/>
-        <w:t>Kontekst i cilj softverskog projekta</w:t>
-      </w:r>
+        <w:t>Kontekst</w:t>
+      </w:r>
+      <w:proofErr w:type="spellEnd"/>
+      <w:r>
+        <w:rPr>
+          <w:rFonts w:ascii="Arial" w:hAnsi="Arial" w:cs="Arial"/>
+        </w:rPr>
+        <w:t xml:space="preserve"> </w:t>
+      </w:r>
+      <w:proofErr w:type="spellStart"/>
+      <w:r>
+        <w:rPr>
+          <w:rFonts w:ascii="Arial" w:hAnsi="Arial" w:cs="Arial"/>
+        </w:rPr>
+        <w:t>i</w:t>
+      </w:r>
+      <w:proofErr w:type="spellEnd"/>
+      <w:r>
+        <w:rPr>
+          <w:rFonts w:ascii="Arial" w:hAnsi="Arial" w:cs="Arial"/>
+        </w:rPr>
+        <w:t xml:space="preserve"> </w:t>
+      </w:r>
+      <w:proofErr w:type="spellStart"/>
+      <w:r>
+        <w:rPr>
+          <w:rFonts w:ascii="Arial" w:hAnsi="Arial" w:cs="Arial"/>
+        </w:rPr>
+        <w:t>cilj</w:t>
+      </w:r>
+      <w:proofErr w:type="spellEnd"/>
+      <w:r>
+        <w:rPr>
+          <w:rFonts w:ascii="Arial" w:hAnsi="Arial" w:cs="Arial"/>
+        </w:rPr>
+        <w:t xml:space="preserve"> </w:t>
+      </w:r>
+      <w:proofErr w:type="spellStart"/>
+      <w:r>
+        <w:rPr>
+          <w:rFonts w:ascii="Arial" w:hAnsi="Arial" w:cs="Arial"/>
+        </w:rPr>
+        <w:t>softverskog</w:t>
+      </w:r>
+      <w:proofErr w:type="spellEnd"/>
+      <w:r>
+        <w:rPr>
+          <w:rFonts w:ascii="Arial" w:hAnsi="Arial" w:cs="Arial"/>
+        </w:rPr>
+        <w:t xml:space="preserve"> </w:t>
+      </w:r>
+      <w:proofErr w:type="spellStart"/>
+      <w:r>
+        <w:rPr>
+          <w:rFonts w:ascii="Arial" w:hAnsi="Arial" w:cs="Arial"/>
+        </w:rPr>
+        <w:t>projekta</w:t>
+      </w:r>
+      <w:proofErr w:type="spellEnd"/>
     </w:p>
     <w:p>
       <w:pPr>
@@ -338,6 +396,14 @@
           <w:lang w:val="sr-Latn-RS"/>
         </w:rPr>
       </w:pPr>
+    </w:p>
+    <w:p>
+      <w:pPr>
+        <w:rPr>
+          <w:rFonts w:ascii="Arial" w:hAnsi="Arial" w:cs="Arial"/>
+          <w:lang w:val="sr-Latn-RS"/>
+        </w:rPr>
+      </w:pPr>
       <w:r>
         <w:rPr>
           <w:rFonts w:ascii="Arial" w:hAnsi="Arial" w:cs="Arial"/>
@@ -364,7 +430,21 @@
           <w:rFonts w:ascii="Arial" w:hAnsi="Arial" w:cs="Arial"/>
           <w:lang w:val="sr-Latn-RS"/>
         </w:rPr>
-        <w:t>partije igrač bira za koliko igrača je partija (2 – 4), a zatim podešava heroja i špil. Nakon uspešnog kreiranja partije i prijavljivanje dovoljnog broja igrača, igra započinje. Igra traje sve dok ne ostaje jedan igrač sa health points, a tokom same igre igrač</w:t>
+        <w:t>partije igrač bira za koliko igrača je partija (2 – 4), a zatim podešava heroja i špil. Nakon uspešnog kreiranja partije i prijavljivanje dovoljnog broja igrača, igra započinje. Igra traje sve dok ne ostaje jedan igrač sa health points, a tokom same igre</w:t>
+      </w:r>
+      <w:r>
+        <w:rPr>
+          <w:rFonts w:ascii="Arial" w:hAnsi="Arial" w:cs="Arial"/>
+          <w:lang w:val="sr-Latn-RS"/>
+        </w:rPr>
+        <w:t>,</w:t>
+      </w:r>
+      <w:r>
+        <w:rPr>
+          <w:rFonts w:ascii="Arial" w:hAnsi="Arial" w:cs="Arial"/>
+          <w:lang w:val="sr-Latn-RS"/>
+        </w:rPr>
+        <w:t xml:space="preserve"> igrač</w:t>
       </w:r>
       <w:r>
         <w:rPr>
@@ -406,26 +486,58 @@
           <w:rFonts w:ascii="Arial" w:hAnsi="Arial" w:cs="Arial"/>
         </w:rPr>
       </w:pPr>
-      <w:r>
-        <w:rPr>
-          <w:rFonts w:ascii="Arial" w:hAnsi="Arial" w:cs="Arial"/>
-        </w:rPr>
-        <w:t>Arhitekturni zahtevi</w:t>
-      </w:r>
-    </w:p>
-    <w:p>
-      <w:pPr>
-        <w:rPr>
-          <w:rFonts w:ascii="Arial" w:hAnsi="Arial" w:cs="Arial"/>
-          <w:lang w:val="sr-Latn-RS"/>
-        </w:rPr>
-      </w:pPr>
-      <w:r>
-        <w:rPr>
-          <w:rFonts w:ascii="Arial" w:hAnsi="Arial" w:cs="Arial"/>
-          <w:lang w:val="sr-Latn-RS"/>
-        </w:rPr>
-        <w:t xml:space="preserve">U ovom delu dokumenta biće navedeni arhitekturni zahtevi koje je potrebno da Battle Of Mages zadovolji, a uključuju </w:t>
+      <w:proofErr w:type="spellStart"/>
+      <w:r>
+        <w:rPr>
+          <w:rFonts w:ascii="Arial" w:hAnsi="Arial" w:cs="Arial"/>
+        </w:rPr>
+        <w:t>Arhitekturni</w:t>
+      </w:r>
+      <w:proofErr w:type="spellEnd"/>
+      <w:r>
+        <w:rPr>
+          <w:rFonts w:ascii="Arial" w:hAnsi="Arial" w:cs="Arial"/>
+        </w:rPr>
+        <w:t xml:space="preserve"> </w:t>
+      </w:r>
+      <w:proofErr w:type="spellStart"/>
+      <w:r>
+        <w:rPr>
+          <w:rFonts w:ascii="Arial" w:hAnsi="Arial" w:cs="Arial"/>
+        </w:rPr>
+        <w:t>zahtevi</w:t>
+      </w:r>
+      <w:proofErr w:type="spellEnd"/>
+    </w:p>
+    <w:p>
+      <w:pPr>
+        <w:rPr>
+          <w:rFonts w:ascii="Arial" w:hAnsi="Arial" w:cs="Arial"/>
+          <w:lang w:val="sr-Latn-RS"/>
+        </w:rPr>
+      </w:pPr>
+      <w:r>
+        <w:rPr>
+          <w:rFonts w:ascii="Arial" w:hAnsi="Arial" w:cs="Arial"/>
+          <w:lang w:val="sr-Latn-RS"/>
+        </w:rPr>
+        <w:t xml:space="preserve">U ovom delu dokumenta biće navedeni arhitekturni zahtevi koje je potrebno da </w:t>
+      </w:r>
+      <w:r>
+        <w:rPr>
+          <w:rFonts w:ascii="Arial" w:hAnsi="Arial" w:cs="Arial"/>
+          <w:i/>
+          <w:iCs/>
+          <w:lang w:val="sr-Latn-RS"/>
+        </w:rPr>
+        <w:t>Battle Of Mages</w:t>
+      </w:r>
+      <w:r>
+        <w:rPr>
+          <w:rFonts w:ascii="Arial" w:hAnsi="Arial" w:cs="Arial"/>
+          <w:lang w:val="sr-Latn-RS"/>
+        </w:rPr>
+        <w:t xml:space="preserve"> zadovolji, a uključuju </w:t>
       </w:r>
       <w:r>
         <w:rPr>
@@ -446,7 +558,7 @@
           <w:rFonts w:ascii="Arial" w:hAnsi="Arial" w:cs="Arial"/>
           <w:lang w:val="sr-Latn-RS"/>
         </w:rPr>
-        <w:t>, ne-funkcionalne zahteve – atribute kvaliteta, kao i tehnička i poslovna ograničenja.</w:t>
+        <w:t>, nefunkcionalne zahteve – atribute kvaliteta, kao i tehnička i poslovna ograničenja.</w:t>
       </w:r>
     </w:p>
     <w:p>
@@ -752,21 +864,7 @@
           <w:rFonts w:ascii="Arial" w:hAnsi="Arial" w:cs="Arial"/>
           <w:lang w:val="sr-Latn-RS"/>
         </w:rPr>
-        <w:t xml:space="preserve"> koje </w:t>
-      </w:r>
-      <w:r>
-        <w:rPr>
-          <w:rFonts w:ascii="Arial" w:hAnsi="Arial" w:cs="Arial"/>
-          <w:lang w:val="sr-Latn-RS"/>
-        </w:rPr>
-        <w:t>zavise od trenutnog stanja igr</w:t>
-      </w:r>
-      <w:r>
-        <w:rPr>
-          <w:rFonts w:ascii="Arial" w:hAnsi="Arial" w:cs="Arial"/>
-          <w:lang w:val="sr-Latn-RS"/>
-        </w:rPr>
-        <w:t>e.</w:t>
+        <w:t xml:space="preserve"> koje zavise od trenutnog stanja igre.</w:t>
       </w:r>
     </w:p>
     <w:p>
@@ -825,7 +923,23 @@
           <w:rFonts w:ascii="Arial" w:hAnsi="Arial" w:cs="Arial"/>
           <w:lang w:val="sr-Latn-RS"/>
         </w:rPr>
-        <w:t xml:space="preserve"> kad njegovi health points dođu na nulu.</w:t>
+        <w:t xml:space="preserve"> kad njegovi </w:t>
+      </w:r>
+      <w:r>
+        <w:rPr>
+          <w:rFonts w:ascii="Arial" w:hAnsi="Arial" w:cs="Arial"/>
+          <w:i/>
+          <w:iCs/>
+          <w:lang w:val="sr-Latn-RS"/>
+        </w:rPr>
+        <w:t>health points</w:t>
+      </w:r>
+      <w:r>
+        <w:rPr>
+          <w:rFonts w:ascii="Arial" w:hAnsi="Arial" w:cs="Arial"/>
+          <w:lang w:val="sr-Latn-RS"/>
+        </w:rPr>
+        <w:t xml:space="preserve"> dođu na nulu.</w:t>
       </w:r>
     </w:p>
     <w:p>
@@ -862,7 +976,23 @@
           <w:rFonts w:ascii="Arial" w:hAnsi="Arial" w:cs="Arial"/>
           <w:lang w:val="sr-Latn-RS"/>
         </w:rPr>
-        <w:t>Igra je završena kada ostane samo jedan igrač sa health poenima.</w:t>
+        <w:t xml:space="preserve">Igra je završena kada ostane samo jedan igrač sa </w:t>
+      </w:r>
+      <w:r>
+        <w:rPr>
+          <w:rFonts w:ascii="Arial" w:hAnsi="Arial" w:cs="Arial"/>
+          <w:i/>
+          <w:iCs/>
+          <w:lang w:val="sr-Latn-RS"/>
+        </w:rPr>
+        <w:t>health</w:t>
+      </w:r>
+      <w:r>
+        <w:rPr>
+          <w:rFonts w:ascii="Arial" w:hAnsi="Arial" w:cs="Arial"/>
+          <w:lang w:val="sr-Latn-RS"/>
+        </w:rPr>
+        <w:t xml:space="preserve"> poenima.</w:t>
       </w:r>
     </w:p>
     <w:p>
@@ -1249,6 +1379,13 @@
         </w:rPr>
         <w:t>– Težiti ka što manjem vremenu odziva</w:t>
       </w:r>
+      <w:r>
+        <w:rPr>
+          <w:rFonts w:ascii="Arial" w:hAnsi="Arial" w:cs="Arial"/>
+          <w:lang w:val="sr-Latn-RS"/>
+        </w:rPr>
+        <w:t>.</w:t>
+      </w:r>
     </w:p>
     <w:p>
       <w:pPr>
@@ -1355,6 +1492,13 @@
         </w:rPr>
         <w:t>Obezbediti autentifikaciju i autorizaciju, kao i enkripciju osetljivih podataka</w:t>
       </w:r>
+      <w:r>
+        <w:rPr>
+          <w:rFonts w:ascii="Arial" w:hAnsi="Arial" w:cs="Arial"/>
+          <w:lang w:val="sr-Latn-RS"/>
+        </w:rPr>
+        <w:t>.</w:t>
+      </w:r>
     </w:p>
     <w:p>
       <w:pPr>
@@ -1561,7 +1705,21 @@
           <w:rFonts w:ascii="Arial" w:hAnsi="Arial" w:cs="Arial"/>
           <w:lang w:val="sr-Latn-RS"/>
         </w:rPr>
-        <w:t xml:space="preserve">– Način reprezentacije podataka u bazi je skriven od korisnika </w:t>
+        <w:t>– Način reprezentacije podataka u bazi je skriven od korisnika</w:t>
+      </w:r>
+      <w:r>
+        <w:rPr>
+          <w:rFonts w:ascii="Arial" w:hAnsi="Arial" w:cs="Arial"/>
+          <w:lang w:val="sr-Latn-RS"/>
+        </w:rPr>
+        <w:t>.</w:t>
+      </w:r>
+      <w:r>
+        <w:rPr>
+          <w:rFonts w:ascii="Arial" w:hAnsi="Arial" w:cs="Arial"/>
+          <w:lang w:val="sr-Latn-RS"/>
+        </w:rPr>
+        <w:t xml:space="preserve"> </w:t>
       </w:r>
     </w:p>
     <w:p>
@@ -1739,13 +1897,29 @@
           <w:rFonts w:ascii="Arial" w:hAnsi="Arial" w:cs="Arial"/>
         </w:rPr>
       </w:pPr>
+      <w:proofErr w:type="spellStart"/>
       <w:r>
         <w:rPr>
           <w:rFonts w:ascii="Arial" w:hAnsi="Arial" w:cs="Arial"/>
         </w:rPr>
         <w:lastRenderedPageBreak/>
-        <w:t>Arhitekturni dizajn</w:t>
-      </w:r>
+        <w:t>Arhitekturni</w:t>
+      </w:r>
+      <w:proofErr w:type="spellEnd"/>
+      <w:r>
+        <w:rPr>
+          <w:rFonts w:ascii="Arial" w:hAnsi="Arial" w:cs="Arial"/>
+        </w:rPr>
+        <w:t xml:space="preserve"> </w:t>
+      </w:r>
+      <w:proofErr w:type="spellStart"/>
+      <w:r>
+        <w:rPr>
+          <w:rFonts w:ascii="Arial" w:hAnsi="Arial" w:cs="Arial"/>
+        </w:rPr>
+        <w:t>dizajn</w:t>
+      </w:r>
+      <w:proofErr w:type="spellEnd"/>
     </w:p>
     <w:p/>
     <w:p>
@@ -1805,7 +1979,23 @@
           <w:rFonts w:ascii="Arial" w:hAnsi="Arial" w:cs="Arial"/>
           <w:lang w:val="sr-Latn-RS"/>
         </w:rPr>
-        <w:t xml:space="preserve">Igra će implementirati troslojni Layered obrazac – klijentski, serverski i sloj baze podataka. </w:t>
+        <w:t xml:space="preserve">Igra će implementirati troslojni </w:t>
+      </w:r>
+      <w:r>
+        <w:rPr>
+          <w:rFonts w:ascii="Arial" w:hAnsi="Arial" w:cs="Arial"/>
+          <w:i/>
+          <w:iCs/>
+          <w:lang w:val="sr-Latn-RS"/>
+        </w:rPr>
+        <w:t>Layered</w:t>
+      </w:r>
+      <w:r>
+        <w:rPr>
+          <w:rFonts w:ascii="Arial" w:hAnsi="Arial" w:cs="Arial"/>
+          <w:lang w:val="sr-Latn-RS"/>
+        </w:rPr>
+        <w:t xml:space="preserve"> obrazac – klijentski, serverski i sloj baze podataka. </w:t>
       </w:r>
     </w:p>
     <w:p>
@@ -1921,7 +2111,25 @@
           <w:bCs/>
           <w:lang w:val="sr-Latn-RS"/>
         </w:rPr>
-        <w:t>Publish subscribe pattern</w:t>
+        <w:t>Publish</w:t>
+      </w:r>
+      <w:r>
+        <w:rPr>
+          <w:rFonts w:ascii="Arial" w:hAnsi="Arial" w:cs="Arial"/>
+          <w:b/>
+          <w:bCs/>
+          <w:lang w:val="sr-Latn-RS"/>
+        </w:rPr>
+        <w:t xml:space="preserve">/Subscribe </w:t>
+      </w:r>
+      <w:r>
+        <w:rPr>
+          <w:rFonts w:ascii="Arial" w:hAnsi="Arial" w:cs="Arial"/>
+          <w:b/>
+          <w:bCs/>
+          <w:lang w:val="sr-Latn-RS"/>
+        </w:rPr>
+        <w:t>pattern</w:t>
       </w:r>
     </w:p>
     <w:p>
@@ -1937,7 +2145,39 @@
           <w:rFonts w:ascii="Arial" w:hAnsi="Arial" w:cs="Arial"/>
           <w:lang w:val="sr-Latn-RS"/>
         </w:rPr>
-        <w:t>Arhitekturni obrazac Publish/Subscribe će biti implementiran preko message broker-a koji će biti zadužen za asinhronu komunikaciju između klijenta i servera. Svi igrači jedne partije su automatski subscribe-ovani za prijem informacija o izmenama stanja igre (odigrani potezi protivnika), kao i za prijem poruka od strane ostalih igrača u partiji. Rezultat ovoga biće vidljiva promena prikaza igre u realnom vremenu.</w:t>
+        <w:t xml:space="preserve">Arhitekturni obrazac </w:t>
+      </w:r>
+      <w:r>
+        <w:rPr>
+          <w:rFonts w:ascii="Arial" w:hAnsi="Arial" w:cs="Arial"/>
+          <w:i/>
+          <w:iCs/>
+          <w:lang w:val="sr-Latn-RS"/>
+        </w:rPr>
+        <w:t>Publish/Subscribe</w:t>
+      </w:r>
+      <w:r>
+        <w:rPr>
+          <w:rFonts w:ascii="Arial" w:hAnsi="Arial" w:cs="Arial"/>
+          <w:lang w:val="sr-Latn-RS"/>
+        </w:rPr>
+        <w:t xml:space="preserve"> će biti implementiran preko message broker-a koji će biti zadužen za asinhronu komunikaciju između klijenta i servera. Svi igrači jedne partije su automatski </w:t>
+      </w:r>
+      <w:r>
+        <w:rPr>
+          <w:rFonts w:ascii="Arial" w:hAnsi="Arial" w:cs="Arial"/>
+          <w:i/>
+          <w:iCs/>
+          <w:lang w:val="sr-Latn-RS"/>
+        </w:rPr>
+        <w:t>subscribe</w:t>
+      </w:r>
+      <w:r>
+        <w:rPr>
+          <w:rFonts w:ascii="Arial" w:hAnsi="Arial" w:cs="Arial"/>
+          <w:lang w:val="sr-Latn-RS"/>
+        </w:rPr>
+        <w:t>-ovani za prijem informacija o izmenama stanja igre (odigrani potezi protivnika), kao i za prijem poruka od strane ostalih igrača u partiji. Rezultat ovoga biće vidljiva promena prikaza igre u realnom vremenu.</w:t>
       </w:r>
     </w:p>
     <w:p>
@@ -2239,7 +2479,21 @@
           <w:rFonts w:ascii="Arial" w:hAnsi="Arial" w:cs="Arial"/>
           <w:lang w:val="sr-Latn-RS"/>
         </w:rPr>
-        <w:t>ski sloj, koji je predstavlja deo aplikacije sa kojim korisnici interaguju,</w:t>
+        <w:t>ski sloj, koji</w:t>
+      </w:r>
+      <w:r>
+        <w:rPr>
+          <w:rFonts w:ascii="Arial" w:hAnsi="Arial" w:cs="Arial"/>
+          <w:lang w:val="sr-Latn-RS"/>
+        </w:rPr>
+        <w:t xml:space="preserve"> </w:t>
+      </w:r>
+      <w:r>
+        <w:rPr>
+          <w:rFonts w:ascii="Arial" w:hAnsi="Arial" w:cs="Arial"/>
+          <w:lang w:val="sr-Latn-RS"/>
+        </w:rPr>
+        <w:t>predstavlja deo aplikacije sa kojim korisnici interaguju,</w:t>
       </w:r>
       <w:r>
         <w:rPr>
@@ -2559,14 +2813,46 @@
           <w:rFonts w:ascii="Arial" w:hAnsi="Arial" w:cs="Arial"/>
           <w:lang w:val="sr-Latn-RS"/>
         </w:rPr>
-        <w:t>, ili izborom opcije „Random Game“ kada se pridružuje nekoj od otvorenih igri.</w:t>
-      </w:r>
-      <w:r>
-        <w:rPr>
-          <w:rFonts w:ascii="Arial" w:hAnsi="Arial" w:cs="Arial"/>
-          <w:lang w:val="sr-Latn-RS"/>
-        </w:rPr>
-        <w:t xml:space="preserve"> Nakon toga, korisnik šalje parametre špila i izbor magije serveru. Server validira zahtev, dodaje korisnika u igru i generiše špil karata za korisnika. Igrač se subscribe-uje na igru kako bi dobijao obaveštenja o promenama u toku igre.</w:t>
+        <w:t xml:space="preserve">, ili izborom opcije </w:t>
+      </w:r>
+      <w:r>
+        <w:rPr>
+          <w:rFonts w:ascii="Arial" w:hAnsi="Arial" w:cs="Arial"/>
+          <w:i/>
+          <w:iCs/>
+          <w:lang w:val="sr-Latn-RS"/>
+        </w:rPr>
+        <w:t xml:space="preserve">„Random Game“ </w:t>
+      </w:r>
+      <w:r>
+        <w:rPr>
+          <w:rFonts w:ascii="Arial" w:hAnsi="Arial" w:cs="Arial"/>
+          <w:lang w:val="sr-Latn-RS"/>
+        </w:rPr>
+        <w:t>kada se pridružuje nekoj od otvorenih igri.</w:t>
+      </w:r>
+      <w:r>
+        <w:rPr>
+          <w:rFonts w:ascii="Arial" w:hAnsi="Arial" w:cs="Arial"/>
+          <w:lang w:val="sr-Latn-RS"/>
+        </w:rPr>
+        <w:t xml:space="preserve"> Nakon toga, korisnik šalje parametre špila i izbor magije serveru. Server validira zahtev, dodaje korisnika u igru i generiše špil karata za korisnika. Igrač se </w:t>
+      </w:r>
+      <w:r>
+        <w:rPr>
+          <w:rFonts w:ascii="Arial" w:hAnsi="Arial" w:cs="Arial"/>
+          <w:i/>
+          <w:iCs/>
+          <w:lang w:val="sr-Latn-RS"/>
+        </w:rPr>
+        <w:t>subscribe</w:t>
+      </w:r>
+      <w:r>
+        <w:rPr>
+          <w:rFonts w:ascii="Arial" w:hAnsi="Arial" w:cs="Arial"/>
+          <w:lang w:val="sr-Latn-RS"/>
+        </w:rPr>
+        <w:t>-uje na igru kako bi dobijao obaveštenja o promenama u toku igre.</w:t>
       </w:r>
     </w:p>
     <w:p>
@@ -2724,9 +3010,18 @@
       <w:r>
         <w:rPr>
           <w:rFonts w:ascii="Arial" w:hAnsi="Arial" w:cs="Arial"/>
-          <w:lang w:val="sr-Latn-RS"/>
-        </w:rPr>
-        <w:t xml:space="preserve">health </w:t>
+          <w:i/>
+          <w:iCs/>
+          <w:lang w:val="sr-Latn-RS"/>
+        </w:rPr>
+        <w:t>health</w:t>
+      </w:r>
+      <w:r>
+        <w:rPr>
+          <w:rFonts w:ascii="Arial" w:hAnsi="Arial" w:cs="Arial"/>
+          <w:lang w:val="sr-Latn-RS"/>
+        </w:rPr>
+        <w:t xml:space="preserve"> </w:t>
       </w:r>
       <w:r>
         <w:rPr>
@@ -2921,6 +3216,7 @@
           <w:rFonts w:ascii="Arial" w:hAnsi="Arial" w:cs="Arial"/>
         </w:rPr>
       </w:pPr>
+      <w:proofErr w:type="spellStart"/>
       <w:r>
         <w:rPr>
           <w:rFonts w:ascii="Arial" w:hAnsi="Arial" w:cs="Arial"/>
@@ -2928,6 +3224,7 @@
         <w:lastRenderedPageBreak/>
         <w:t>Implementacija</w:t>
       </w:r>
+      <w:proofErr w:type="spellEnd"/>
     </w:p>
     <w:p>
       <w:pPr>
@@ -3082,7 +3379,7 @@
 </file>
 
 <file path=word/numbering.xml><?xml version="1.0" encoding="utf-8"?>
-<w:numbering xmlns:wpc="http://schemas.microsoft.com/office/word/2010/wordprocessingCanvas" xmlns:cx="http://schemas.microsoft.com/office/drawing/2014/chartex" xmlns:cx1="http://schemas.microsoft.com/office/drawing/2015/9/8/chartex" xmlns:cx2="http://schemas.microsoft.com/office/drawing/2015/10/21/chartex" xmlns:cx3="http://schemas.microsoft.com/office/drawing/2016/5/9/chartex" xmlns:cx4="http://schemas.microsoft.com/office/drawing/2016/5/10/chartex" xmlns:cx5="http://schemas.microsoft.com/office/drawing/2016/5/11/chartex" xmlns:cx6="http://schemas.microsoft.com/office/drawing/2016/5/12/chartex" xmlns:cx7="http://schemas.microsoft.com/office/drawing/2016/5/13/chartex" xmlns:cx8="http://schemas.microsoft.com/office/drawing/2016/5/14/chartex" xmlns:mc="http://schemas.openxmlformats.org/markup-compatibility/2006" xmlns:aink="http://schemas.microsoft.com/office/drawing/2016/ink" xmlns:am3d="http://schemas.microsoft.com/office/drawing/2017/model3d" xmlns:o="urn:schemas-microsoft-com:office:office" xmlns:r="http://schemas.openxmlformats.org/officeDocument/2006/relationships" xmlns:m="http://schemas.openxmlformats.org/officeDocument/2006/math" xmlns:v="urn:schemas-microsoft-com:vml" xmlns:wp14="http://schemas.microsoft.com/office/word/2010/wordprocessingDrawing" xmlns:wp="http://schemas.openxmlformats.org/drawingml/2006/wordprocessingDrawing" xmlns:w10="urn:schemas-microsoft-com:office:word" xmlns:w="http://schemas.openxmlformats.org/wordprocessingml/2006/main" xmlns:w14="http://schemas.microsoft.com/office/word/2010/wordml" xmlns:w15="http://schemas.microsoft.com/office/word/2012/wordml" xmlns:w16cex="http://schemas.microsoft.com/office/word/2018/wordml/cex" xmlns:w16cid="http://schemas.microsoft.com/office/word/2016/wordml/cid" xmlns:w16="http://schemas.microsoft.com/office/word/2018/wordml" xmlns:w16sdtdh="http://schemas.microsoft.com/office/word/2020/wordml/sdtdatahash" xmlns:w16se="http://schemas.microsoft.com/office/word/2015/wordml/symex" xmlns:wpg="http://schemas.microsoft.com/office/word/2010/wordprocessingGroup" xmlns:wpi="http://schemas.microsoft.com/office/word/2010/wordprocessingInk" xmlns:wne="http://schemas.microsoft.com/office/word/2006/wordml" xmlns:wps="http://schemas.microsoft.com/office/word/2010/wordprocessingShape" mc:Ignorable="w14 w15 w16se w16cid w16 w16cex w16sdtdh wp14">
+<w:numbering xmlns:wpc="http://schemas.microsoft.com/office/word/2010/wordprocessingCanvas" xmlns:cx="http://schemas.microsoft.com/office/drawing/2014/chartex" xmlns:cx1="http://schemas.microsoft.com/office/drawing/2015/9/8/chartex" xmlns:cx2="http://schemas.microsoft.com/office/drawing/2015/10/21/chartex" xmlns:cx3="http://schemas.microsoft.com/office/drawing/2016/5/9/chartex" xmlns:cx4="http://schemas.microsoft.com/office/drawing/2016/5/10/chartex" xmlns:cx5="http://schemas.microsoft.com/office/drawing/2016/5/11/chartex" xmlns:cx6="http://schemas.microsoft.com/office/drawing/2016/5/12/chartex" xmlns:cx7="http://schemas.microsoft.com/office/drawing/2016/5/13/chartex" xmlns:cx8="http://schemas.microsoft.com/office/drawing/2016/5/14/chartex" xmlns:mc="http://schemas.openxmlformats.org/markup-compatibility/2006" xmlns:aink="http://schemas.microsoft.com/office/drawing/2016/ink" xmlns:am3d="http://schemas.microsoft.com/office/drawing/2017/model3d" xmlns:o="urn:schemas-microsoft-com:office:office" xmlns:r="http://schemas.openxmlformats.org/officeDocument/2006/relationships" xmlns:m="http://schemas.openxmlformats.org/officeDocument/2006/math" xmlns:v="urn:schemas-microsoft-com:vml" xmlns:wp14="http://schemas.microsoft.com/office/word/2010/wordprocessingDrawing" xmlns:wp="http://schemas.openxmlformats.org/drawingml/2006/wordprocessingDrawing" xmlns:w10="urn:schemas-microsoft-com:office:word" xmlns:w="http://schemas.openxmlformats.org/wordprocessingml/2006/main" xmlns:w14="http://schemas.microsoft.com/office/word/2010/wordml" xmlns:w15="http://schemas.microsoft.com/office/word/2012/wordml" xmlns:w16cex="http://schemas.microsoft.com/office/word/2018/wordml/cex" xmlns:w16cid="http://schemas.microsoft.com/office/word/2016/wordml/cid" xmlns:w16="http://schemas.microsoft.com/office/word/2018/wordml" xmlns:w16se="http://schemas.microsoft.com/office/word/2015/wordml/symex" xmlns:wpg="http://schemas.microsoft.com/office/word/2010/wordprocessingGroup" xmlns:wpi="http://schemas.microsoft.com/office/word/2010/wordprocessingInk" xmlns:wne="http://schemas.microsoft.com/office/word/2006/wordml" xmlns:wps="http://schemas.microsoft.com/office/word/2010/wordprocessingShape" mc:Ignorable="w14 w15 w16se w16cid w16 w16cex wp14">
   <w:abstractNum w:abstractNumId="0" w15:restartNumberingAfterBreak="0">
     <w:nsid w:val="039F07FE"/>
     <w:multiLevelType w:val="hybridMultilevel"/>
@@ -4816,7 +5113,7 @@
 </file>
 
 <file path=word/styles.xml><?xml version="1.0" encoding="utf-8"?>
-<w:styles xmlns:mc="http://schemas.openxmlformats.org/markup-compatibility/2006" xmlns:r="http://schemas.openxmlformats.org/officeDocument/2006/relationships" xmlns:w="http://schemas.openxmlformats.org/wordprocessingml/2006/main" xmlns:w14="http://schemas.microsoft.com/office/word/2010/wordml" xmlns:w15="http://schemas.microsoft.com/office/word/2012/wordml" xmlns:w16cex="http://schemas.microsoft.com/office/word/2018/wordml/cex" xmlns:w16cid="http://schemas.microsoft.com/office/word/2016/wordml/cid" xmlns:w16="http://schemas.microsoft.com/office/word/2018/wordml" xmlns:w16sdtdh="http://schemas.microsoft.com/office/word/2020/wordml/sdtdatahash" xmlns:w16se="http://schemas.microsoft.com/office/word/2015/wordml/symex" mc:Ignorable="w14 w15 w16se w16cid w16 w16cex w16sdtdh">
+<w:styles xmlns:mc="http://schemas.openxmlformats.org/markup-compatibility/2006" xmlns:r="http://schemas.openxmlformats.org/officeDocument/2006/relationships" xmlns:w="http://schemas.openxmlformats.org/wordprocessingml/2006/main" xmlns:w14="http://schemas.microsoft.com/office/word/2010/wordml" xmlns:w15="http://schemas.microsoft.com/office/word/2012/wordml" xmlns:w16cex="http://schemas.microsoft.com/office/word/2018/wordml/cex" xmlns:w16cid="http://schemas.microsoft.com/office/word/2016/wordml/cid" xmlns:w16="http://schemas.microsoft.com/office/word/2018/wordml" xmlns:w16se="http://schemas.microsoft.com/office/word/2015/wordml/symex" mc:Ignorable="w14 w15 w16se w16cid w16 w16cex">
   <w:docDefaults>
     <w:rPrDefault>
       <w:rPr>

</xml_diff>